<commit_message>
Adjusting document to meet requirments
</commit_message>
<xml_diff>
--- a/module-6/stark-Movies-Setup.docx
+++ b/module-6/stark-Movies-Setup.docx
@@ -7,13 +7,7 @@
         <w:spacing w:line="480" w:lineRule="auto"/>
       </w:pPr>
       <w:r>
-        <w:t>Caleb Stark, 6/</w:t>
-      </w:r>
-      <w:r>
-        <w:t>30</w:t>
-      </w:r>
-      <w:r>
-        <w:t>/2024</w:t>
+        <w:t>Caleb Stark, 6/30/2024</w:t>
       </w:r>
     </w:p>
     <w:p>
@@ -21,26 +15,25 @@
         <w:spacing w:line="480" w:lineRule="auto"/>
       </w:pPr>
       <w:r>
-        <w:t xml:space="preserve">Assignment </w:t>
-      </w:r>
-      <w:r>
-        <w:t>6</w:t>
-      </w:r>
-      <w:r>
-        <w:t>.</w:t>
-      </w:r>
-      <w:r>
-        <w:t>2</w:t>
-      </w:r>
-      <w:r>
-        <w:t xml:space="preserve">, </w:t>
+        <w:t xml:space="preserve">Assignment 6.2, </w:t>
       </w:r>
       <w:r>
         <w:t>Movies: Setup</w:t>
       </w:r>
     </w:p>
     <w:p>
+      <w:pPr>
+        <w:spacing w:line="480" w:lineRule="auto"/>
+      </w:pPr>
       <w:r>
+        <w:t>https://github.com/CalebStark/csd-310</w:t>
+      </w:r>
+    </w:p>
+    <w:p>
+      <w:r>
+        <w:rPr>
+          <w:noProof/>
+        </w:rPr>
         <w:drawing>
           <wp:inline distT="0" distB="0" distL="0" distR="0" wp14:anchorId="043BEC9B" wp14:editId="61BFCC0F">
             <wp:extent cx="5943600" cy="3048000"/>
@@ -80,6 +73,9 @@
     </w:p>
     <w:p>
       <w:r>
+        <w:rPr>
+          <w:noProof/>
+        </w:rPr>
         <w:drawing>
           <wp:inline distT="0" distB="0" distL="0" distR="0" wp14:anchorId="22CF06EE" wp14:editId="54D70AD1">
             <wp:extent cx="3924848" cy="2581635"/>
@@ -120,6 +116,9 @@
     <w:p/>
     <w:p>
       <w:r>
+        <w:rPr>
+          <w:noProof/>
+        </w:rPr>
         <w:lastRenderedPageBreak/>
         <w:drawing>
           <wp:inline distT="0" distB="0" distL="0" distR="0" wp14:anchorId="5ED0BD69" wp14:editId="3AD16BF4">

</xml_diff>